<commit_message>
Changed references to open issues to closed issues.
</commit_message>
<xml_diff>
--- a/ReportTemplate.docx
+++ b/ReportTemplate.docx
@@ -937,7 +937,13 @@
         </w:rPr>
       </w:pPr>
       <w:r>
-        <w:t>Please paste here the URL to your GitHub classroom repository issues page where I can find the three open issues.</w:t>
+        <w:t xml:space="preserve">Please paste here the URL to your GitHub classroom repository issues page where I can find the three </w:t>
+      </w:r>
+      <w:r>
+        <w:t>closed</w:t>
+      </w:r>
+      <w:r>
+        <w:t xml:space="preserve"> issues.</w:t>
       </w:r>
     </w:p>
     <w:sectPr>

</xml_diff>